<commit_message>
Removed aspects of implementation from draft as far as possible. It may seem a little... castrated.
</commit_message>
<xml_diff>
--- a/aufgabe_1/AD_A1_Skizze.docx
+++ b/aufgabe_1/AD_A1_Skizze.docx
@@ -1,6 +1,6 @@
 
 <file path=word/document.xml><?xml version="1.0" encoding="utf-8"?>
-<w:document xmlns:wpc="http://schemas.microsoft.com/office/word/2010/wordprocessingCanvas" xmlns:mc="http://schemas.openxmlformats.org/markup-compatibility/2006" xmlns:o="urn:schemas-microsoft-com:office:office" xmlns:r="http://schemas.openxmlformats.org/officeDocument/2006/relationships" xmlns:m="http://schemas.openxmlformats.org/officeDocument/2006/math" xmlns:v="urn:schemas-microsoft-com:vml" xmlns:wp14="http://schemas.microsoft.com/office/word/2010/wordprocessingDrawing" xmlns:wp="http://schemas.openxmlformats.org/drawingml/2006/wordprocessingDrawing" xmlns:w10="urn:schemas-microsoft-com:office:word" xmlns:w="http://schemas.openxmlformats.org/wordprocessingml/2006/main" xmlns:w14="http://schemas.microsoft.com/office/word/2010/wordml" xmlns:wpg="http://schemas.microsoft.com/office/word/2010/wordprocessingGroup" xmlns:wpi="http://schemas.microsoft.com/office/word/2010/wordprocessingInk" xmlns:wne="http://schemas.microsoft.com/office/word/2006/wordml" xmlns:wps="http://schemas.microsoft.com/office/word/2010/wordprocessingShape" mc:Ignorable="w14 wp14">
+<w:document xmlns:ve="http://schemas.openxmlformats.org/markup-compatibility/2006" xmlns:o="urn:schemas-microsoft-com:office:office" xmlns:r="http://schemas.openxmlformats.org/officeDocument/2006/relationships" xmlns:m="http://schemas.openxmlformats.org/officeDocument/2006/math" xmlns:v="urn:schemas-microsoft-com:vml" xmlns:wp="http://schemas.openxmlformats.org/drawingml/2006/wordprocessingDrawing" xmlns:w10="urn:schemas-microsoft-com:office:word" xmlns:w="http://schemas.openxmlformats.org/wordprocessingml/2006/main" xmlns:wne="http://schemas.microsoft.com/office/word/2006/wordml">
   <w:body>
     <w:p>
       <w:pPr>
@@ -135,13 +135,7 @@
         <w:t>Begründung für Codeübernahme</w:t>
       </w:r>
       <w:r>
-        <w:t xml:space="preserve">: Es wurde kein Code </w:t>
-      </w:r>
-      <w:r>
-        <w:t>Ü</w:t>
-      </w:r>
-      <w:r>
-        <w:t>bernommen.</w:t>
+        <w:t>: Es wurde kein Code Übernommen.</w:t>
       </w:r>
     </w:p>
     <w:p>
@@ -156,13 +150,7 @@
         <w:t>Bearbeitungszeitraum</w:t>
       </w:r>
       <w:r>
-        <w:t xml:space="preserve">: 15.10.14 12:30 </w:t>
-      </w:r>
-      <w:r>
-        <w:t xml:space="preserve">– </w:t>
-      </w:r>
-      <w:r>
-        <w:t>22.10.14</w:t>
+        <w:t>: 15.10.14 12:30 – 22.10.14</w:t>
       </w:r>
     </w:p>
     <w:p>
@@ -177,25 +165,7 @@
         <w:t>Aktueller Stand</w:t>
       </w:r>
       <w:r>
-        <w:t>: Skizze ist fertiggestellt und Verst</w:t>
-      </w:r>
-      <w:r>
-        <w:t>ä</w:t>
-      </w:r>
-      <w:r>
-        <w:t>ndnis ist vorhanden. Au</w:t>
-      </w:r>
-      <w:r>
-        <w:t>ß</w:t>
-      </w:r>
-      <w:r>
-        <w:t>erdem wurden Teile zum Testen des Verst</w:t>
-      </w:r>
-      <w:r>
-        <w:t>ä</w:t>
-      </w:r>
-      <w:r>
-        <w:t>ndnissen und der Realisierbarkeit implementiert.</w:t>
+        <w:t>: Skizze ist fertiggestellt und Verständnis ist vorhanden. Außerdem wurden Teile zum Testen des Verständnissen und der Realisierbarkeit implementiert.</w:t>
       </w:r>
     </w:p>
     <w:p>
@@ -223,10 +193,7 @@
       </w:r>
       <w:proofErr w:type="spellStart"/>
       <w:r>
-        <w:t>Subl</w:t>
-      </w:r>
-      <w:r>
-        <w:t>iste</w:t>
+        <w:t>Subliste</w:t>
       </w:r>
       <w:proofErr w:type="spellEnd"/>
       <w:r>
@@ -238,7 +205,13 @@
       </w:r>
       <w:proofErr w:type="spellEnd"/>
       <w:r>
-        <w:t xml:space="preserve"> ist wiederum ein Tupel, welches entweder leer ist, um das Ender der Liste zu symbolisieren, oder aus einem beliebigen Element und einer weiteren </w:t>
+        <w:t xml:space="preserve"> ist wiederum ein Tupel, welches</w:t>
+      </w:r>
+      <w:r>
+        <w:t xml:space="preserve"> entweder leer ist, um das Ende</w:t>
+      </w:r>
+      <w:r>
+        <w:t xml:space="preserve"> der Liste zu symbolisieren, oder aus einem beliebigen Element und einer weiteren </w:t>
       </w:r>
       <w:proofErr w:type="spellStart"/>
       <w:r>
@@ -254,10 +227,7 @@
       </w:r>
       <w:proofErr w:type="spellEnd"/>
       <w:r>
-        <w:t xml:space="preserve"> ist also immer wieder in sich geschachtelt, bis das </w:t>
-      </w:r>
-      <w:r>
-        <w:t>Ende der Liste erreicht ist.</w:t>
+        <w:t xml:space="preserve"> ist also immer wieder in sich geschachtelt, bis das Ende der Liste erreicht ist.</w:t>
       </w:r>
     </w:p>
     <w:p>
@@ -301,15 +271,7 @@
         <w:pStyle w:val="Text"/>
       </w:pPr>
       <w:r>
-        <w:t xml:space="preserve">Erstellt eine Instanz von dem </w:t>
-      </w:r>
-      <w:proofErr w:type="spellStart"/>
-      <w:r>
-        <w:t>Listentupel</w:t>
-      </w:r>
-      <w:proofErr w:type="spellEnd"/>
-      <w:r>
-        <w:t xml:space="preserve"> mit einer leeren </w:t>
+        <w:t xml:space="preserve">Erstellt eine Instanz von dem Listentupel mit einer leeren </w:t>
       </w:r>
       <w:proofErr w:type="spellStart"/>
       <w:r>
@@ -325,29 +287,172 @@
         <w:pStyle w:val="berschrift2"/>
       </w:pPr>
       <w:proofErr w:type="spellStart"/>
-      <w:proofErr w:type="gramStart"/>
       <w:r>
         <w:t>isEmpty</w:t>
       </w:r>
       <w:proofErr w:type="spellEnd"/>
       <w:r>
-        <w:t xml:space="preserve"> :</w:t>
-      </w:r>
-      <w:proofErr w:type="gramEnd"/>
+        <w:t xml:space="preserve"> : </w:t>
+      </w:r>
+      <w:proofErr w:type="spellStart"/>
+      <w:r>
+        <w:t>list</w:t>
+      </w:r>
+      <w:proofErr w:type="spellEnd"/>
+      <w:r>
+        <w:t xml:space="preserve"> -&gt; </w:t>
+      </w:r>
+      <w:proofErr w:type="spellStart"/>
+      <w:r>
+        <w:t>bool</w:t>
+      </w:r>
+      <w:proofErr w:type="spellEnd"/>
+    </w:p>
+    <w:p>
+      <w:pPr>
+        <w:pStyle w:val="Text"/>
+      </w:pPr>
+      <w:r>
+        <w:t xml:space="preserve">Es wird </w:t>
+      </w:r>
+      <w:r>
+        <w:t>geprüft</w:t>
+      </w:r>
+      <w:r>
+        <w:t xml:space="preserve">, ob die oberste, also erste, </w:t>
+      </w:r>
+      <w:proofErr w:type="spellStart"/>
+      <w:r>
+        <w:t>Subliste</w:t>
+      </w:r>
+      <w:proofErr w:type="spellEnd"/>
+      <w:r>
+        <w:t xml:space="preserve"> im Tupel die leere </w:t>
+      </w:r>
+      <w:proofErr w:type="spellStart"/>
+      <w:r>
+        <w:t>Subliste</w:t>
+      </w:r>
+      <w:proofErr w:type="spellEnd"/>
+      <w:r>
+        <w:t xml:space="preserve"> ist.</w:t>
+      </w:r>
+    </w:p>
+    <w:p>
+      <w:pPr>
+        <w:pStyle w:val="berschrift2"/>
+      </w:pPr>
+      <w:proofErr w:type="spellStart"/>
+      <w:r>
+        <w:t>l</w:t>
+      </w:r>
+      <w:r>
+        <w:t>aenge</w:t>
+      </w:r>
+      <w:proofErr w:type="spellEnd"/>
+      <w:r>
+        <w:t xml:space="preserve">: </w:t>
+      </w:r>
+      <w:proofErr w:type="spellStart"/>
+      <w:r>
+        <w:t>list</w:t>
+      </w:r>
+      <w:proofErr w:type="spellEnd"/>
+      <w:r>
+        <w:t xml:space="preserve"> -&gt; </w:t>
+      </w:r>
+      <w:proofErr w:type="spellStart"/>
+      <w:r>
+        <w:t>int</w:t>
+      </w:r>
+      <w:proofErr w:type="spellEnd"/>
+    </w:p>
+    <w:p>
+      <w:pPr>
+        <w:pStyle w:val="Text"/>
+      </w:pPr>
+      <w:r>
+        <w:t xml:space="preserve">Die </w:t>
+      </w:r>
+      <w:proofErr w:type="spellStart"/>
+      <w:r>
+        <w:t>Subliste</w:t>
+      </w:r>
+      <w:proofErr w:type="spellEnd"/>
+      <w:r>
+        <w:t xml:space="preserve"> wird </w:t>
+      </w:r>
+      <w:proofErr w:type="spellStart"/>
+      <w:r>
+        <w:t>durchiteriert</w:t>
+      </w:r>
+      <w:proofErr w:type="spellEnd"/>
+      <w:r>
+        <w:t>,</w:t>
+      </w:r>
+      <w:r>
+        <w:t xml:space="preserve"> bis die leere </w:t>
+      </w:r>
+      <w:proofErr w:type="spellStart"/>
+      <w:r>
+        <w:t>Subliste</w:t>
+      </w:r>
+      <w:proofErr w:type="spellEnd"/>
+      <w:r>
+        <w:t xml:space="preserve"> erreicht ist</w:t>
+      </w:r>
+      <w:r>
+        <w:t>.</w:t>
+      </w:r>
       <w:r>
         <w:t xml:space="preserve"> </w:t>
       </w:r>
+      <w:r>
+        <w:t>Die Länge der Liste der entspricht der Anzahl von Iterationsschritten.</w:t>
+      </w:r>
+    </w:p>
+    <w:p>
+      <w:pPr>
+        <w:pStyle w:val="berschrift2"/>
+      </w:pPr>
+      <w:proofErr w:type="spellStart"/>
+      <w:r>
+        <w:t>i</w:t>
+      </w:r>
+      <w:r>
+        <w:t>nsert</w:t>
+      </w:r>
+      <w:proofErr w:type="spellEnd"/>
+      <w:r>
+        <w:t xml:space="preserve">: </w:t>
+      </w:r>
       <w:proofErr w:type="spellStart"/>
       <w:r>
         <w:t>list</w:t>
       </w:r>
       <w:proofErr w:type="spellEnd"/>
       <w:r>
+        <w:t xml:space="preserve"> x </w:t>
+      </w:r>
+      <w:proofErr w:type="spellStart"/>
+      <w:r>
+        <w:t>pos</w:t>
+      </w:r>
+      <w:proofErr w:type="spellEnd"/>
+      <w:r>
+        <w:t xml:space="preserve"> x </w:t>
+      </w:r>
+      <w:proofErr w:type="spellStart"/>
+      <w:r>
+        <w:t>elem</w:t>
+      </w:r>
+      <w:proofErr w:type="spellEnd"/>
+      <w:r>
         <w:t xml:space="preserve"> -&gt; </w:t>
       </w:r>
       <w:proofErr w:type="spellStart"/>
       <w:r>
-        <w:t>bool</w:t>
+        <w:t>list</w:t>
       </w:r>
       <w:proofErr w:type="spellEnd"/>
     </w:p>
@@ -356,23 +461,79 @@
         <w:pStyle w:val="Text"/>
       </w:pPr>
       <w:r>
-        <w:t xml:space="preserve">Es wird geschaut, ob die oberste, also erste, </w:t>
-      </w:r>
-      <w:proofErr w:type="spellStart"/>
-      <w:r>
-        <w:t>Subliste</w:t>
-      </w:r>
-      <w:proofErr w:type="spellEnd"/>
-      <w:r>
-        <w:t xml:space="preserve"> im Tupel die leere </w:t>
-      </w:r>
-      <w:proofErr w:type="spellStart"/>
-      <w:r>
-        <w:t>Subliste</w:t>
-      </w:r>
-      <w:proofErr w:type="spellEnd"/>
-      <w:r>
-        <w:t xml:space="preserve"> ist.</w:t>
+        <w:t>Es wird über die Liste</w:t>
+      </w:r>
+      <w:r>
+        <w:t xml:space="preserve"> iteriert. </w:t>
+      </w:r>
+      <w:r>
+        <w:t>Bei jedem Iterationsschritt wird das aktuelle Ele</w:t>
+      </w:r>
+      <w:r>
+        <w:t xml:space="preserve">ment </w:t>
+      </w:r>
+      <w:r>
+        <w:t>der Ausgangsli</w:t>
+      </w:r>
+      <w:r>
+        <w:t>s</w:t>
+      </w:r>
+      <w:r>
+        <w:t xml:space="preserve">te </w:t>
+      </w:r>
+      <w:r>
+        <w:t>der Ergebnisliste</w:t>
+      </w:r>
+      <w:r>
+        <w:t xml:space="preserve"> angefügt. Falls man sich an der gewünschten Position</w:t>
+      </w:r>
+      <w:r>
+        <w:t xml:space="preserve"> in der Ausgangsliste</w:t>
+      </w:r>
+      <w:r>
+        <w:t xml:space="preserve"> befindet, </w:t>
+      </w:r>
+      <w:r>
+        <w:t>werden</w:t>
+      </w:r>
+      <w:r>
+        <w:t xml:space="preserve"> </w:t>
+      </w:r>
+      <w:r>
+        <w:t>zuerst das einzufügende Element und anschließend das aktuelle Element der Ausgangsliste  an die Ergebnisliste gehängt</w:t>
+      </w:r>
+      <w:r>
+        <w:t xml:space="preserve">. Ab </w:t>
+      </w:r>
+      <w:r>
+        <w:t>diesem</w:t>
+      </w:r>
+      <w:r>
+        <w:t xml:space="preserve"> Punkt werden nur noch die restlichen Elemente</w:t>
+      </w:r>
+      <w:r>
+        <w:t xml:space="preserve"> der Au</w:t>
+      </w:r>
+      <w:r>
+        <w:t>s</w:t>
+      </w:r>
+      <w:r>
+        <w:t>gangsliste</w:t>
+      </w:r>
+      <w:r>
+        <w:t xml:space="preserve"> angefügt. Falls sich der Index</w:t>
+      </w:r>
+      <w:r>
+        <w:t xml:space="preserve"> der Position, an dem das Element eingefügt werden sollte,</w:t>
+      </w:r>
+      <w:r>
+        <w:t xml:space="preserve"> außerhalb der Länge der Liste befindet, wird das Element einfach an das Ende der Liste ang</w:t>
+      </w:r>
+      <w:r>
+        <w:t>e</w:t>
+      </w:r>
+      <w:r>
+        <w:t>fügt.</w:t>
       </w:r>
     </w:p>
     <w:p>
@@ -381,10 +542,10 @@
       </w:pPr>
       <w:proofErr w:type="spellStart"/>
       <w:r>
-        <w:t>l</w:t>
-      </w:r>
-      <w:r>
-        <w:t>aenge</w:t>
+        <w:t>d</w:t>
+      </w:r>
+      <w:r>
+        <w:t>elete</w:t>
       </w:r>
       <w:proofErr w:type="spellEnd"/>
       <w:r>
@@ -396,11 +557,19 @@
       </w:r>
       <w:proofErr w:type="spellEnd"/>
       <w:r>
+        <w:t xml:space="preserve"> x </w:t>
+      </w:r>
+      <w:proofErr w:type="spellStart"/>
+      <w:r>
+        <w:t>pos</w:t>
+      </w:r>
+      <w:proofErr w:type="spellEnd"/>
+      <w:r>
         <w:t xml:space="preserve"> -&gt; </w:t>
       </w:r>
       <w:proofErr w:type="spellStart"/>
       <w:r>
-        <w:t>int</w:t>
+        <w:t>list</w:t>
       </w:r>
       <w:proofErr w:type="spellEnd"/>
     </w:p>
@@ -409,37 +578,30 @@
         <w:pStyle w:val="Text"/>
       </w:pPr>
       <w:r>
-        <w:t xml:space="preserve">Die </w:t>
-      </w:r>
-      <w:proofErr w:type="spellStart"/>
-      <w:r>
-        <w:t>Subliste</w:t>
-      </w:r>
-      <w:proofErr w:type="spellEnd"/>
-      <w:r>
-        <w:t xml:space="preserve"> wird </w:t>
-      </w:r>
-      <w:r>
-        <w:t xml:space="preserve">durchiteriert bis </w:t>
-      </w:r>
-      <w:r>
-        <w:t xml:space="preserve">die leere </w:t>
-      </w:r>
-      <w:proofErr w:type="spellStart"/>
-      <w:r>
-        <w:t>Subliste</w:t>
-      </w:r>
-      <w:proofErr w:type="spellEnd"/>
-      <w:r>
-        <w:t xml:space="preserve"> erreicht ist. Dabei </w:t>
-      </w:r>
-      <w:proofErr w:type="gramStart"/>
-      <w:r>
-        <w:t>zähl</w:t>
-      </w:r>
-      <w:proofErr w:type="gramEnd"/>
-      <w:r>
-        <w:t xml:space="preserve"> ein Akkumulator die Tiefe der Liste durch.</w:t>
+        <w:t xml:space="preserve">Delete arbeitet ähnlich wie </w:t>
+      </w:r>
+      <w:proofErr w:type="spellStart"/>
+      <w:r>
+        <w:t>insert</w:t>
+      </w:r>
+      <w:proofErr w:type="spellEnd"/>
+      <w:r>
+        <w:t>, der Unterschied liegt darin, dass anstatt des Einfügen</w:t>
+      </w:r>
+      <w:r>
+        <w:t>s</w:t>
+      </w:r>
+      <w:r>
+        <w:t xml:space="preserve"> eines ne</w:t>
+      </w:r>
+      <w:r>
+        <w:t>u</w:t>
+      </w:r>
+      <w:r>
+        <w:t>en</w:t>
+      </w:r>
+      <w:r>
+        <w:t xml:space="preserve"> Elements, wird das Element am gewünschten Index ausgelassen und einfach übergangen. Danach läuft das anfügen der Elemente normal weiter.</w:t>
       </w:r>
     </w:p>
     <w:p>
@@ -447,10 +609,11 @@
         <w:pStyle w:val="berschrift2"/>
       </w:pPr>
       <w:r>
-        <w:t>I</w:t>
-      </w:r>
-      <w:r>
-        <w:t>nsert</w:t>
+        <w:lastRenderedPageBreak/>
+        <w:t>f</w:t>
+      </w:r>
+      <w:r>
+        <w:t>ind</w:t>
       </w:r>
       <w:r>
         <w:t xml:space="preserve">: </w:t>
@@ -465,17 +628,167 @@
       </w:r>
       <w:proofErr w:type="spellStart"/>
       <w:r>
+        <w:t>elem</w:t>
+      </w:r>
+      <w:proofErr w:type="spellEnd"/>
+      <w:r>
+        <w:t xml:space="preserve"> -&gt; </w:t>
+      </w:r>
+      <w:proofErr w:type="spellStart"/>
+      <w:r>
         <w:t>pos</w:t>
       </w:r>
       <w:proofErr w:type="spellEnd"/>
+    </w:p>
+    <w:p>
+      <w:pPr>
+        <w:pStyle w:val="Text"/>
+      </w:pPr>
+      <w:r>
+        <w:t>Es wird so lange über die Liste iteriert,</w:t>
+      </w:r>
+      <w:r>
+        <w:t xml:space="preserve"> bis da</w:t>
+      </w:r>
+      <w:r>
+        <w:t>s</w:t>
+      </w:r>
+      <w:r>
+        <w:t xml:space="preserve"> aktuelle Element der Liste dem gesuchten Element </w:t>
+      </w:r>
+      <w:r>
+        <w:t>ent</w:t>
+      </w:r>
+      <w:r>
+        <w:t>spricht. Zurückgegeben wird die Anzahl notwendiger Iterationsschritte, um das Element zu fi</w:t>
+      </w:r>
+      <w:r>
+        <w:t>n</w:t>
+      </w:r>
+      <w:r>
+        <w:t>den, die der Position des Elements in der Liste entspricht.</w:t>
+      </w:r>
+    </w:p>
+    <w:p>
+      <w:pPr>
+        <w:pStyle w:val="berschrift2"/>
+      </w:pPr>
+      <w:proofErr w:type="spellStart"/>
+      <w:r>
+        <w:t>r</w:t>
+      </w:r>
+      <w:r>
+        <w:t>etrie</w:t>
+      </w:r>
+      <w:r>
+        <w:t>ve</w:t>
+      </w:r>
+      <w:proofErr w:type="spellEnd"/>
+      <w:r>
+        <w:t xml:space="preserve">: </w:t>
+      </w:r>
+      <w:proofErr w:type="spellStart"/>
+      <w:r>
+        <w:t>list</w:t>
+      </w:r>
+      <w:proofErr w:type="spellEnd"/>
       <w:r>
         <w:t xml:space="preserve"> x </w:t>
       </w:r>
       <w:proofErr w:type="spellStart"/>
       <w:r>
+        <w:t>pos</w:t>
+      </w:r>
+      <w:proofErr w:type="spellEnd"/>
+      <w:r>
+        <w:t xml:space="preserve"> -&gt; </w:t>
+      </w:r>
+      <w:proofErr w:type="spellStart"/>
+      <w:r>
         <w:t>elem</w:t>
       </w:r>
       <w:proofErr w:type="spellEnd"/>
+    </w:p>
+    <w:p>
+      <w:pPr>
+        <w:pStyle w:val="Text"/>
+      </w:pPr>
+      <w:r>
+        <w:t xml:space="preserve">Gibt das Element, das an der angegebenen Position in der Liste steht, zurück. </w:t>
+      </w:r>
+      <w:r>
+        <w:t>Der</w:t>
+      </w:r>
+      <w:r>
+        <w:rPr>
+          <w:b/>
+        </w:rPr>
+        <w:t xml:space="preserve"> </w:t>
+      </w:r>
+      <w:r>
+        <w:t>Index</w:t>
+      </w:r>
+      <w:r>
+        <w:rPr>
+          <w:b/>
+        </w:rPr>
+        <w:t xml:space="preserve"> </w:t>
+      </w:r>
+      <w:proofErr w:type="spellStart"/>
+      <w:r>
+        <w:rPr>
+          <w:b/>
+        </w:rPr>
+        <w:t>pos</w:t>
+      </w:r>
+      <w:proofErr w:type="spellEnd"/>
+      <w:r>
+        <w:t xml:space="preserve"> en</w:t>
+      </w:r>
+      <w:r>
+        <w:t>t</w:t>
+      </w:r>
+      <w:r>
+        <w:t>spricht der A</w:t>
+      </w:r>
+      <w:r>
+        <w:t>n</w:t>
+      </w:r>
+      <w:r>
+        <w:t xml:space="preserve">zahl Iterationsschritten, die notwendig sind, um zur </w:t>
+      </w:r>
+      <w:r>
+        <w:t>gewünschten Stelle in der Liste zu gelangen, von der man das Element zurückgibt.</w:t>
+      </w:r>
+    </w:p>
+    <w:p>
+      <w:pPr>
+        <w:pStyle w:val="berschrift2"/>
+      </w:pPr>
+      <w:proofErr w:type="spellStart"/>
+      <w:r>
+        <w:t>c</w:t>
+      </w:r>
+      <w:r>
+        <w:t>oncat</w:t>
+      </w:r>
+      <w:proofErr w:type="spellEnd"/>
+      <w:r>
+        <w:t xml:space="preserve">: </w:t>
+      </w:r>
+      <w:proofErr w:type="spellStart"/>
+      <w:r>
+        <w:t>list</w:t>
+      </w:r>
+      <w:proofErr w:type="spellEnd"/>
+      <w:r>
+        <w:t xml:space="preserve"> x </w:t>
+      </w:r>
+      <w:proofErr w:type="spellStart"/>
+      <w:r>
+        <w:t>list</w:t>
+      </w:r>
+      <w:proofErr w:type="spellEnd"/>
       <w:r>
         <w:t xml:space="preserve"> -&gt; </w:t>
       </w:r>
@@ -490,304 +803,29 @@
         <w:pStyle w:val="Text"/>
       </w:pPr>
       <w:r>
-        <w:t xml:space="preserve">Es wird über die Liste </w:t>
-      </w:r>
-      <w:r>
-        <w:t>iteriert mit zwei Akkumulatoren. Einer für die Position und einer für die neu zusammengebaute Liste. Bei jedem Iterationsschritt w</w:t>
-      </w:r>
-      <w:r>
-        <w:t>ird das aktuelle Element in der Au</w:t>
-      </w:r>
-      <w:r>
-        <w:t>s</w:t>
-      </w:r>
-      <w:r>
-        <w:t>gangsliste an den Akkumulator angefügt. Falls man sich an der gewünschten Position befindet, wird vor dem aktuellen Element noch das einzufügende Element angefügt. Ab dem Punkt werden nur noch die restlichen Elemente ange</w:t>
-      </w:r>
-      <w:r>
-        <w:t>fügt. Falls sich der Index außerhalb der Länge der Liste befindet, wird das Element einfach an das Ende der Liste angefügt.</w:t>
-      </w:r>
-    </w:p>
-    <w:p>
-      <w:pPr>
-        <w:pStyle w:val="berschrift2"/>
-      </w:pPr>
-      <w:r>
-        <w:t>D</w:t>
-      </w:r>
-      <w:r>
-        <w:t>elete</w:t>
-      </w:r>
-      <w:r>
-        <w:t xml:space="preserve">: </w:t>
-      </w:r>
-      <w:proofErr w:type="spellStart"/>
-      <w:r>
-        <w:t>list</w:t>
-      </w:r>
-      <w:proofErr w:type="spellEnd"/>
-      <w:r>
-        <w:t xml:space="preserve"> x </w:t>
-      </w:r>
-      <w:proofErr w:type="spellStart"/>
-      <w:r>
-        <w:t>pos</w:t>
-      </w:r>
-      <w:proofErr w:type="spellEnd"/>
-      <w:r>
-        <w:t xml:space="preserve"> -&gt; </w:t>
-      </w:r>
-      <w:proofErr w:type="spellStart"/>
-      <w:r>
-        <w:t>list</w:t>
-      </w:r>
-      <w:proofErr w:type="spellEnd"/>
+        <w:t>Es wird die erste Liste auf ein</w:t>
+      </w:r>
+      <w:r>
+        <w:t>en</w:t>
+      </w:r>
+      <w:r>
+        <w:t xml:space="preserve"> Iterator geschrieben. Danach wird die zweite Liste mit dem gleichen Verfahren darüber gesetzt.</w:t>
+      </w:r>
+    </w:p>
+    <w:p>
+      <w:pPr>
+        <w:pStyle w:val="WordTitle"/>
+      </w:pPr>
+      <w:r>
+        <w:t>ADT Stack</w:t>
+      </w:r>
     </w:p>
     <w:p>
       <w:pPr>
         <w:pStyle w:val="Text"/>
       </w:pPr>
       <w:r>
-        <w:t xml:space="preserve">Delete arbeitet ähnlich wie </w:t>
-      </w:r>
-      <w:proofErr w:type="spellStart"/>
-      <w:r>
-        <w:t>insert</w:t>
-      </w:r>
-      <w:proofErr w:type="spellEnd"/>
-      <w:r>
-        <w:t>, der Unterschied liegt darin, dass anstatt des Einfügen eines neuem Elements, wird das Ele</w:t>
-      </w:r>
-      <w:r>
-        <w:t>ment am gewünschten Index ausgelassen und einfach übergangen. Danach läuft das anfügen der Elemente normal weiter.</w:t>
-      </w:r>
-    </w:p>
-    <w:p>
-      <w:pPr>
-        <w:pStyle w:val="berschrift2"/>
-      </w:pPr>
-      <w:r>
-        <w:lastRenderedPageBreak/>
-        <w:t>F</w:t>
-      </w:r>
-      <w:r>
-        <w:t>ind</w:t>
-      </w:r>
-      <w:r>
-        <w:t xml:space="preserve">: </w:t>
-      </w:r>
-      <w:proofErr w:type="spellStart"/>
-      <w:r>
-        <w:t>list</w:t>
-      </w:r>
-      <w:proofErr w:type="spellEnd"/>
-      <w:r>
-        <w:t xml:space="preserve"> x </w:t>
-      </w:r>
-      <w:proofErr w:type="spellStart"/>
-      <w:r>
-        <w:t>elem</w:t>
-      </w:r>
-      <w:proofErr w:type="spellEnd"/>
-      <w:r>
-        <w:t xml:space="preserve"> -&gt; </w:t>
-      </w:r>
-      <w:proofErr w:type="spellStart"/>
-      <w:r>
-        <w:t>pos</w:t>
-      </w:r>
-      <w:proofErr w:type="spellEnd"/>
-    </w:p>
-    <w:p>
-      <w:pPr>
-        <w:pStyle w:val="Text"/>
-      </w:pPr>
-      <w:r>
-        <w:t xml:space="preserve">Es wird über die Liste </w:t>
-      </w:r>
-      <w:r>
-        <w:t>iteriert mit einem Akkumulator, der die aktuelle Position mitnimmt. Es wird so lange durch die Liste geg</w:t>
-      </w:r>
-      <w:r>
-        <w:t xml:space="preserve">angen, bis das gesuchte Element dem </w:t>
-      </w:r>
-      <w:proofErr w:type="gramStart"/>
-      <w:r>
-        <w:t>aktuellem</w:t>
-      </w:r>
-      <w:proofErr w:type="gramEnd"/>
-      <w:r>
-        <w:t xml:space="preserve"> Element entspricht und somit der </w:t>
-      </w:r>
-      <w:proofErr w:type="spellStart"/>
-      <w:r>
-        <w:t>Akkumulatorstand</w:t>
-      </w:r>
-      <w:proofErr w:type="spellEnd"/>
-      <w:r>
-        <w:t xml:space="preserve">  zurückgegeben wird oder bis man ans Ende der Liste gelangt ist, wo ein negativer Wert zurückgegeben wird.</w:t>
-      </w:r>
-    </w:p>
-    <w:p>
-      <w:pPr>
-        <w:pStyle w:val="berschrift2"/>
-      </w:pPr>
-      <w:proofErr w:type="spellStart"/>
-      <w:r>
-        <w:t>R</w:t>
-      </w:r>
-      <w:r>
-        <w:t>etreive</w:t>
-      </w:r>
-      <w:proofErr w:type="spellEnd"/>
-      <w:r>
-        <w:t xml:space="preserve">: </w:t>
-      </w:r>
-      <w:proofErr w:type="spellStart"/>
-      <w:r>
-        <w:t>list</w:t>
-      </w:r>
-      <w:proofErr w:type="spellEnd"/>
-      <w:r>
-        <w:t xml:space="preserve"> x </w:t>
-      </w:r>
-      <w:proofErr w:type="spellStart"/>
-      <w:r>
-        <w:t>pos</w:t>
-      </w:r>
-      <w:proofErr w:type="spellEnd"/>
-      <w:r>
-        <w:t xml:space="preserve"> -&gt; </w:t>
-      </w:r>
-      <w:proofErr w:type="spellStart"/>
-      <w:r>
-        <w:t>elem</w:t>
-      </w:r>
-      <w:proofErr w:type="spellEnd"/>
-    </w:p>
-    <w:p>
-      <w:pPr>
-        <w:pStyle w:val="Text"/>
-      </w:pPr>
-      <w:r>
-        <w:t xml:space="preserve">Es wird über die Liste </w:t>
-      </w:r>
-      <w:r>
-        <w:t>iteriert mit</w:t>
-      </w:r>
-      <w:r>
-        <w:t xml:space="preserve"> einem Akkumulator, der die aktuelle Position mitnimmt. Wenn der </w:t>
-      </w:r>
-      <w:proofErr w:type="spellStart"/>
-      <w:r>
-        <w:t>Iterator</w:t>
-      </w:r>
-      <w:proofErr w:type="spellEnd"/>
-      <w:r>
-        <w:t xml:space="preserve"> die gewünschte Position erreicht hat wird das dort befindliche Element zurückg</w:t>
-      </w:r>
-      <w:r>
-        <w:t>e</w:t>
-      </w:r>
-      <w:r>
-        <w:t xml:space="preserve">geben. Falls der gewünschte Index </w:t>
-      </w:r>
-      <w:proofErr w:type="spellStart"/>
-      <w:r>
-        <w:t>ausserhalb</w:t>
-      </w:r>
-      <w:proofErr w:type="spellEnd"/>
-      <w:r>
-        <w:t xml:space="preserve"> der Liste befindet, wird ein definiertes, leeres zurüc</w:t>
-      </w:r>
-      <w:r>
-        <w:t>k</w:t>
-      </w:r>
-      <w:r>
-        <w:t>geg</w:t>
-      </w:r>
-      <w:r>
-        <w:t>eben.</w:t>
-      </w:r>
-    </w:p>
-    <w:p>
-      <w:pPr>
-        <w:pStyle w:val="berschrift2"/>
-      </w:pPr>
-      <w:proofErr w:type="spellStart"/>
-      <w:r>
-        <w:t>C</w:t>
-      </w:r>
-      <w:r>
-        <w:t>oncat</w:t>
-      </w:r>
-      <w:proofErr w:type="spellEnd"/>
-      <w:r>
-        <w:t xml:space="preserve">: </w:t>
-      </w:r>
-      <w:proofErr w:type="spellStart"/>
-      <w:r>
-        <w:t>list</w:t>
-      </w:r>
-      <w:proofErr w:type="spellEnd"/>
-      <w:r>
-        <w:t xml:space="preserve"> x </w:t>
-      </w:r>
-      <w:proofErr w:type="spellStart"/>
-      <w:r>
-        <w:t>list</w:t>
-      </w:r>
-      <w:proofErr w:type="spellEnd"/>
-      <w:r>
-        <w:t xml:space="preserve"> -&gt; </w:t>
-      </w:r>
-      <w:proofErr w:type="spellStart"/>
-      <w:r>
-        <w:t>list</w:t>
-      </w:r>
-      <w:proofErr w:type="spellEnd"/>
-    </w:p>
-    <w:p>
-      <w:pPr>
-        <w:pStyle w:val="Text"/>
-      </w:pPr>
-      <w:r>
-        <w:t xml:space="preserve">Es wird die erste Liste </w:t>
-      </w:r>
-      <w:r>
-        <w:t xml:space="preserve">auf ein </w:t>
-      </w:r>
-      <w:proofErr w:type="spellStart"/>
-      <w:r>
-        <w:t>Iterator</w:t>
-      </w:r>
-      <w:proofErr w:type="spellEnd"/>
-      <w:r>
-        <w:t xml:space="preserve"> geschrieben. Danach wird die zweite Liste mit dem gleichen Verfahren darüber gesetzt.</w:t>
-      </w:r>
-    </w:p>
-    <w:p>
-      <w:pPr>
-        <w:pStyle w:val="Text"/>
-      </w:pPr>
-    </w:p>
-    <w:p>
-      <w:pPr>
-        <w:pStyle w:val="WordTitle"/>
-      </w:pPr>
-      <w:r>
-        <w:t>ADT Stack</w:t>
-      </w:r>
-    </w:p>
-    <w:p>
-      <w:pPr>
-        <w:pStyle w:val="Text"/>
-      </w:pPr>
-      <w:r>
-        <w:t xml:space="preserve">Der Stack besteht aus einem Typ und unserer Liste. Dabei repräsentiert das zuletzt eingefügte </w:t>
-      </w:r>
-      <w:r>
-        <w:t>El</w:t>
+        <w:t>Der Stack besteht aus einem Typ und unserer Liste. Dabei repräsentiert das zuletzt eingefügte El</w:t>
       </w:r>
       <w:r>
         <w:t>e</w:t>
@@ -817,16 +855,10 @@
         <w:t>∅</w:t>
       </w:r>
       <w:r>
-        <w:rPr>
-          <w:rFonts w:ascii="Cambria Math" w:hAnsi="Cambria Math" w:cs="Cambria Math"/>
-        </w:rPr>
         <w:t xml:space="preserve"> -&gt; </w:t>
       </w:r>
       <w:proofErr w:type="spellStart"/>
       <w:r>
-        <w:rPr>
-          <w:rFonts w:ascii="Cambria Math" w:hAnsi="Cambria Math" w:cs="Cambria Math"/>
-        </w:rPr>
         <w:t>stack</w:t>
       </w:r>
       <w:proofErr w:type="spellEnd"/>
@@ -844,7 +876,7 @@
         <w:pStyle w:val="berschrift2"/>
       </w:pPr>
       <w:r>
-        <w:t>P</w:t>
+        <w:t>p</w:t>
       </w:r>
       <w:r>
         <w:t>ush</w:t>
@@ -886,12 +918,14 @@
       <w:pPr>
         <w:pStyle w:val="berschrift2"/>
       </w:pPr>
-      <w:r>
-        <w:t>P</w:t>
+      <w:proofErr w:type="spellStart"/>
+      <w:r>
+        <w:t>p</w:t>
       </w:r>
       <w:r>
         <w:t>op</w:t>
       </w:r>
+      <w:proofErr w:type="spellEnd"/>
       <w:r>
         <w:t xml:space="preserve">: </w:t>
       </w:r>
@@ -920,10 +954,7 @@
         <w:t>s</w:t>
       </w:r>
       <w:r>
-        <w:t>s</w:t>
-      </w:r>
-      <w:r>
-        <w:t>iert nichts.</w:t>
+        <w:t>siert nichts.</w:t>
       </w:r>
     </w:p>
     <w:p>
@@ -931,7 +962,7 @@
         <w:pStyle w:val="headingword"/>
       </w:pPr>
       <w:r>
-        <w:t>T</w:t>
+        <w:t>t</w:t>
       </w:r>
       <w:r>
         <w:t>op</w:t>
@@ -1014,34 +1045,22 @@
         <w:pStyle w:val="Text"/>
       </w:pPr>
       <w:r>
-        <w:t xml:space="preserve">Eine Queue besteht aus zwei Stacks - einem </w:t>
-      </w:r>
-      <w:r>
-        <w:t>In-Stack und einem Out-Stack. Beim Hinzufügen eines Elements wird dieses im In-Stack abgelegt. Durch die Realisierung über zwei Stacks wird gewährlei</w:t>
+        <w:t>Eine Queue besteht aus zwei Stacks - einem In-Stack und einem Out-Stack. Beim Hinzufügen eines Elements wird dieses im In-Stack abgelegt. Durch die Realisierung über zwei Stacks wird gewährlei</w:t>
       </w:r>
       <w:r>
         <w:t>s</w:t>
       </w:r>
       <w:r>
-        <w:t>tet, dass das zuerst hinzugefügte Element auch als erstes wieder aus der Queue entnommen wird (FIFO-Prinzi</w:t>
-      </w:r>
-      <w:r>
-        <w:t xml:space="preserve">p). Es wird solange auf den In-Stack geschrieben, bis eine Leseoperation auf den Out-Stack ausgeführt wird. Dann wird der Inhalt des In-Stacks auf den Out-Stack umgeschichtet, und das </w:t>
-      </w:r>
+        <w:t>tet, dass das zuerst hinzugefügte Element auch als erstes wieder aus der Queue entnommen wird (FIFO-Prinzip). Es wird solange auf den In-Stack geschrieben, bis eine Leseoperation auf den Out-Stack ausgeführt wird. Dann wird der Inhalt des In-Stacks auf den Out-Stack umgeschichtet, und das erste Element des Out-Stacks gelesen. Ist der Out-Stack nicht leer, wird nur das erste Element des Out-Stacks gelesen, ohne den Inhalt aus dem In-Stack umzuschichten.</w:t>
+      </w:r>
+    </w:p>
+    <w:p>
+      <w:pPr>
+        <w:pStyle w:val="berschrift2"/>
+      </w:pPr>
+      <w:proofErr w:type="spellStart"/>
       <w:r>
         <w:lastRenderedPageBreak/>
-        <w:t>erste Element des Out-Stacks gelesen. Ist der Out-Stack nicht leer, wird</w:t>
-      </w:r>
-      <w:r>
-        <w:t xml:space="preserve"> nur das erste Element des Out-Stacks gelesen, ohne den Inhalt aus dem In-Stack umzuschichten.</w:t>
-      </w:r>
-    </w:p>
-    <w:p>
-      <w:pPr>
-        <w:pStyle w:val="berschrift2"/>
-      </w:pPr>
-      <w:proofErr w:type="spellStart"/>
-      <w:r>
         <w:t>createQ</w:t>
       </w:r>
       <w:proofErr w:type="spellEnd"/>
@@ -1082,7 +1101,7 @@
         <w:pStyle w:val="berschrift2"/>
       </w:pPr>
       <w:r>
-        <w:t>F</w:t>
+        <w:t>f</w:t>
       </w:r>
       <w:r>
         <w:t>ront</w:t>
@@ -1109,10 +1128,7 @@
         <w:pStyle w:val="Text"/>
       </w:pPr>
       <w:r>
-        <w:t>Gibt das erste Element der Queue (--&gt; oberstes Element des Out-Stacks) zurü</w:t>
-      </w:r>
-      <w:r>
-        <w:t>ck, ohne es zu entfe</w:t>
+        <w:t>Gibt das erste Element der Queue (--&gt; oberstes Element des Out-Stacks) zurück, ohne es zu entfe</w:t>
       </w:r>
       <w:r>
         <w:t>r</w:t>
@@ -1127,7 +1143,7 @@
       </w:pPr>
       <w:proofErr w:type="spellStart"/>
       <w:r>
-        <w:t>E</w:t>
+        <w:t>e</w:t>
       </w:r>
       <w:r>
         <w:t>nqueue</w:t>
@@ -1172,7 +1188,7 @@
       </w:pPr>
       <w:proofErr w:type="spellStart"/>
       <w:r>
-        <w:t>D</w:t>
+        <w:t>d</w:t>
       </w:r>
       <w:r>
         <w:t>equeue</w:t>
@@ -1234,10 +1250,7 @@
         <w:pStyle w:val="Text"/>
       </w:pPr>
       <w:r>
-        <w:t>Prüft, ob sowohl In- und</w:t>
-      </w:r>
-      <w:r>
-        <w:t xml:space="preserve"> Out-Stack leer sind.  </w:t>
+        <w:t xml:space="preserve">Prüft, ob sowohl In- und Out-Stack leer sind.  </w:t>
       </w:r>
     </w:p>
     <w:p>
@@ -1259,13 +1272,25 @@
         <w:t>t</w:t>
       </w:r>
       <w:r>
-        <w:t>gelegt Länge und kann somit immer wachsen, wenn es benötigt wird. Das Array beginnt bei der Pos</w:t>
+        <w:t>gelegt</w:t>
+      </w:r>
+      <w:r>
+        <w:t>e</w:t>
+      </w:r>
+      <w:r>
+        <w:t xml:space="preserve"> Länge und kann somit immer wachsen, wenn </w:t>
+      </w:r>
+      <w:r>
+        <w:t>nötig</w:t>
+      </w:r>
+      <w:r>
+        <w:t>. Das Array beginnt bei der Posit</w:t>
       </w:r>
       <w:r>
         <w:t>i</w:t>
       </w:r>
       <w:r>
-        <w:t>tion 0.</w:t>
+        <w:t>on 0.</w:t>
       </w:r>
     </w:p>
     <w:p>
@@ -1306,10 +1331,7 @@
         <w:pStyle w:val="Text"/>
       </w:pPr>
       <w:r>
-        <w:t xml:space="preserve">Erzeugt </w:t>
-      </w:r>
-      <w:r>
-        <w:t>eine neue Instanz des Tupels mit einer leeren Liste.</w:t>
+        <w:t>Erzeugt eine neue Instanz des Tupels mit einer leeren Liste.</w:t>
       </w:r>
     </w:p>
     <w:p>
@@ -1333,21 +1355,7 @@
         <w:rPr>
           <w:lang w:val="en-US"/>
         </w:rPr>
-        <w:t xml:space="preserve">: array x </w:t>
-      </w:r>
-      <w:proofErr w:type="spellStart"/>
-      <w:r>
-        <w:rPr>
-          <w:lang w:val="en-US"/>
-        </w:rPr>
-        <w:t>pos</w:t>
-      </w:r>
-      <w:proofErr w:type="spellEnd"/>
-      <w:r>
-        <w:rPr>
-          <w:lang w:val="en-US"/>
-        </w:rPr>
-        <w:t xml:space="preserve"> x </w:t>
+        <w:t xml:space="preserve">: array x pos x </w:t>
       </w:r>
       <w:proofErr w:type="spellStart"/>
       <w:r>
@@ -1375,16 +1383,16 @@
         <w:t>e</w:t>
       </w:r>
       <w:r>
-        <w:t>ne Position über die Länge der aktuellen Liste hinaus geht, wird die Liste bis zur angegebenen Posit</w:t>
-      </w:r>
-      <w:r>
-        <w:t>i</w:t>
-      </w:r>
-      <w:r>
-        <w:t>on mi</w:t>
-      </w:r>
-      <w:r>
-        <w:t>t Nullen aufgefüllt und anschließend das Element am Ende hinzugefügt.</w:t>
+        <w:t xml:space="preserve">ne Position über die Länge der aktuellen Liste hinaus </w:t>
+      </w:r>
+      <w:r>
+        <w:t>geht, wird die Liste soweit wie nötig verlängert, so dass das El</w:t>
+      </w:r>
+      <w:r>
+        <w:t>e</w:t>
+      </w:r>
+      <w:r>
+        <w:t>ment an der gewünschten Position eingefügt werden kann.</w:t>
       </w:r>
     </w:p>
     <w:p>
@@ -1437,116 +1445,66 @@
       <w:r>
         <w:t xml:space="preserve">Gibt das Element an der </w:t>
       </w:r>
-      <w:proofErr w:type="spellStart"/>
-      <w:r>
-        <w:t>angebenene</w:t>
-      </w:r>
-      <w:proofErr w:type="spellEnd"/>
-      <w:r>
-        <w:t xml:space="preserve"> Position zurück. Falls die </w:t>
-      </w:r>
-      <w:proofErr w:type="spellStart"/>
-      <w:r>
-        <w:t>angebenene</w:t>
-      </w:r>
-      <w:proofErr w:type="spellEnd"/>
-      <w:r>
-        <w:t xml:space="preserve"> Position über die aktuelle Länge </w:t>
-      </w:r>
-      <w:proofErr w:type="gramStart"/>
-      <w:r>
-        <w:t>hin</w:t>
-      </w:r>
-      <w:r>
-        <w:t>aus geht</w:t>
-      </w:r>
-      <w:proofErr w:type="gramEnd"/>
-      <w:r>
-        <w:t xml:space="preserve">, wird 0 </w:t>
-      </w:r>
-      <w:proofErr w:type="spellStart"/>
-      <w:r>
-        <w:t>zurückgegeben.</w:t>
-      </w:r>
+      <w:r>
+        <w:t>angegebenen</w:t>
+      </w:r>
+      <w:r>
+        <w:t xml:space="preserve"> Position zurück. Falls die ange</w:t>
+      </w:r>
+      <w:r>
+        <w:t>ge</w:t>
+      </w:r>
+      <w:r>
+        <w:t>bene Position über die aktue</w:t>
+      </w:r>
+      <w:r>
+        <w:t>l</w:t>
+      </w:r>
+      <w:r>
+        <w:t>le Länge hin</w:t>
+      </w:r>
+      <w:r>
+        <w:t>aus geht, wird 0 zurückgegeben.</w:t>
+      </w:r>
+    </w:p>
+    <w:p>
+      <w:pPr>
+        <w:pStyle w:val="berschrift2"/>
+        <w:ind w:left="708" w:hanging="708"/>
+      </w:pPr>
+      <w:proofErr w:type="spellStart"/>
+      <w:r>
+        <w:t>lengthA</w:t>
+      </w:r>
+      <w:proofErr w:type="spellEnd"/>
+      <w:r>
+        <w:t xml:space="preserve">: </w:t>
+      </w:r>
+      <w:proofErr w:type="spellStart"/>
+      <w:r>
+        <w:t>array</w:t>
+      </w:r>
+      <w:proofErr w:type="spellEnd"/>
+      <w:r>
+        <w:t xml:space="preserve"> -&gt; </w:t>
+      </w:r>
+      <w:proofErr w:type="spellStart"/>
+      <w:r>
+        <w:t>pos</w:t>
+      </w:r>
+      <w:proofErr w:type="spellEnd"/>
     </w:p>
     <w:p>
       <w:pPr>
         <w:pStyle w:val="Text"/>
-        <w:rPr>
-          <w:sz w:val="26"/>
-          <w:szCs w:val="26"/>
-        </w:rPr>
-      </w:pPr>
-      <w:r>
-        <w:rPr>
-          <w:rStyle w:val="berschrift3Zchn"/>
-          <w:rFonts w:ascii="Cambria" w:hAnsi="Cambria"/>
-          <w:sz w:val="26"/>
-          <w:szCs w:val="26"/>
-          <w:lang w:val="de-DE"/>
-        </w:rPr>
-        <w:t>lengthA</w:t>
-      </w:r>
-      <w:proofErr w:type="spellEnd"/>
-      <w:r>
-        <w:rPr>
-          <w:rFonts w:ascii="Cambria" w:hAnsi="Cambria"/>
-          <w:b/>
-          <w:color w:val="499BC9" w:themeColor="accent1"/>
-          <w:sz w:val="26"/>
-          <w:szCs w:val="26"/>
-        </w:rPr>
-        <w:t xml:space="preserve">: </w:t>
-      </w:r>
-      <w:proofErr w:type="spellStart"/>
-      <w:r>
-        <w:rPr>
-          <w:rFonts w:ascii="Cambria" w:hAnsi="Cambria"/>
-          <w:b/>
-          <w:color w:val="499BC9" w:themeColor="accent1"/>
-          <w:sz w:val="26"/>
-          <w:szCs w:val="26"/>
-        </w:rPr>
-        <w:t>array</w:t>
-      </w:r>
-      <w:proofErr w:type="spellEnd"/>
-      <w:r>
-        <w:rPr>
-          <w:rFonts w:ascii="Cambria" w:hAnsi="Cambria"/>
-          <w:b/>
-          <w:color w:val="499BC9" w:themeColor="accent1"/>
-          <w:sz w:val="26"/>
-          <w:szCs w:val="26"/>
-        </w:rPr>
-        <w:t xml:space="preserve"> -&gt; </w:t>
-      </w:r>
-      <w:proofErr w:type="spellStart"/>
-      <w:r>
-        <w:rPr>
-          <w:rFonts w:ascii="Cambria" w:hAnsi="Cambria"/>
-          <w:b/>
-          <w:color w:val="499BC9" w:themeColor="accent1"/>
-          <w:sz w:val="26"/>
-          <w:szCs w:val="26"/>
-        </w:rPr>
-        <w:t>int</w:t>
-      </w:r>
-      <w:proofErr w:type="spellEnd"/>
-    </w:p>
-    <w:p>
-      <w:pPr>
-        <w:pStyle w:val="Text"/>
-      </w:pPr>
-      <w:r>
-        <w:t>Gibt die Länge der internen Lis</w:t>
-      </w:r>
-      <w:r>
-        <w:t>te zurück.</w:t>
+      </w:pPr>
+      <w:r>
+        <w:t>Gibt die Länge der internen Liste zurück.</w:t>
       </w:r>
     </w:p>
     <w:sectPr>
-      <w:headerReference w:type="default" r:id="rId8"/>
-      <w:footerReference w:type="default" r:id="rId9"/>
+      <w:headerReference w:type="default" r:id="rId7"/>
+      <w:footerReference w:type="default" r:id="rId8"/>
       <w:pgSz w:w="11900" w:h="16840"/>
       <w:pgMar w:top="1417" w:right="1417" w:bottom="1134" w:left="1417" w:header="708" w:footer="708" w:gutter="0"/>
       <w:cols w:space="720"/>
@@ -1556,7 +1514,7 @@
 </file>
 
 <file path=word/endnotes.xml><?xml version="1.0" encoding="utf-8"?>
-<w:endnotes xmlns:wpc="http://schemas.microsoft.com/office/word/2010/wordprocessingCanvas" xmlns:mc="http://schemas.openxmlformats.org/markup-compatibility/2006" xmlns:o="urn:schemas-microsoft-com:office:office" xmlns:r="http://schemas.openxmlformats.org/officeDocument/2006/relationships" xmlns:m="http://schemas.openxmlformats.org/officeDocument/2006/math" xmlns:v="urn:schemas-microsoft-com:vml" xmlns:wp14="http://schemas.microsoft.com/office/word/2010/wordprocessingDrawing" xmlns:wp="http://schemas.openxmlformats.org/drawingml/2006/wordprocessingDrawing" xmlns:w10="urn:schemas-microsoft-com:office:word" xmlns:w="http://schemas.openxmlformats.org/wordprocessingml/2006/main" xmlns:w14="http://schemas.microsoft.com/office/word/2010/wordml" xmlns:wpg="http://schemas.microsoft.com/office/word/2010/wordprocessingGroup" xmlns:wpi="http://schemas.microsoft.com/office/word/2010/wordprocessingInk" xmlns:wne="http://schemas.microsoft.com/office/word/2006/wordml" xmlns:wps="http://schemas.microsoft.com/office/word/2010/wordprocessingShape" mc:Ignorable="w14 wp14">
+<w:endnotes xmlns:ve="http://schemas.openxmlformats.org/markup-compatibility/2006" xmlns:o="urn:schemas-microsoft-com:office:office" xmlns:r="http://schemas.openxmlformats.org/officeDocument/2006/relationships" xmlns:m="http://schemas.openxmlformats.org/officeDocument/2006/math" xmlns:v="urn:schemas-microsoft-com:vml" xmlns:wp="http://schemas.openxmlformats.org/drawingml/2006/wordprocessingDrawing" xmlns:w10="urn:schemas-microsoft-com:office:word" xmlns:w="http://schemas.openxmlformats.org/wordprocessingml/2006/main" xmlns:wne="http://schemas.microsoft.com/office/word/2006/wordml">
   <w:endnote w:type="separator" w:id="-1">
     <w:p>
       <w:r>
@@ -1575,7 +1533,7 @@
 </file>
 
 <file path=word/footer1.xml><?xml version="1.0" encoding="utf-8"?>
-<w:ftr xmlns:wpc="http://schemas.microsoft.com/office/word/2010/wordprocessingCanvas" xmlns:mc="http://schemas.openxmlformats.org/markup-compatibility/2006" xmlns:o="urn:schemas-microsoft-com:office:office" xmlns:r="http://schemas.openxmlformats.org/officeDocument/2006/relationships" xmlns:m="http://schemas.openxmlformats.org/officeDocument/2006/math" xmlns:v="urn:schemas-microsoft-com:vml" xmlns:wp14="http://schemas.microsoft.com/office/word/2010/wordprocessingDrawing" xmlns:wp="http://schemas.openxmlformats.org/drawingml/2006/wordprocessingDrawing" xmlns:w10="urn:schemas-microsoft-com:office:word" xmlns:w="http://schemas.openxmlformats.org/wordprocessingml/2006/main" xmlns:w14="http://schemas.microsoft.com/office/word/2010/wordml" xmlns:wpg="http://schemas.microsoft.com/office/word/2010/wordprocessingGroup" xmlns:wpi="http://schemas.microsoft.com/office/word/2010/wordprocessingInk" xmlns:wne="http://schemas.microsoft.com/office/word/2006/wordml" xmlns:wps="http://schemas.microsoft.com/office/word/2010/wordprocessingShape" mc:Ignorable="w14 wp14">
+<w:ftr xmlns:ve="http://schemas.openxmlformats.org/markup-compatibility/2006" xmlns:o="urn:schemas-microsoft-com:office:office" xmlns:r="http://schemas.openxmlformats.org/officeDocument/2006/relationships" xmlns:m="http://schemas.openxmlformats.org/officeDocument/2006/math" xmlns:v="urn:schemas-microsoft-com:vml" xmlns:wp="http://schemas.openxmlformats.org/drawingml/2006/wordprocessingDrawing" xmlns:w10="urn:schemas-microsoft-com:office:word" xmlns:w="http://schemas.openxmlformats.org/wordprocessingml/2006/main" xmlns:wne="http://schemas.microsoft.com/office/word/2006/wordml">
   <w:p>
     <w:pPr>
       <w:pStyle w:val="Kopf-undFuzeilen"/>
@@ -1585,7 +1543,7 @@
 </file>
 
 <file path=word/footnotes.xml><?xml version="1.0" encoding="utf-8"?>
-<w:footnotes xmlns:wpc="http://schemas.microsoft.com/office/word/2010/wordprocessingCanvas" xmlns:mc="http://schemas.openxmlformats.org/markup-compatibility/2006" xmlns:o="urn:schemas-microsoft-com:office:office" xmlns:r="http://schemas.openxmlformats.org/officeDocument/2006/relationships" xmlns:m="http://schemas.openxmlformats.org/officeDocument/2006/math" xmlns:v="urn:schemas-microsoft-com:vml" xmlns:wp14="http://schemas.microsoft.com/office/word/2010/wordprocessingDrawing" xmlns:wp="http://schemas.openxmlformats.org/drawingml/2006/wordprocessingDrawing" xmlns:w10="urn:schemas-microsoft-com:office:word" xmlns:w="http://schemas.openxmlformats.org/wordprocessingml/2006/main" xmlns:w14="http://schemas.microsoft.com/office/word/2010/wordml" xmlns:wpg="http://schemas.microsoft.com/office/word/2010/wordprocessingGroup" xmlns:wpi="http://schemas.microsoft.com/office/word/2010/wordprocessingInk" xmlns:wne="http://schemas.microsoft.com/office/word/2006/wordml" xmlns:wps="http://schemas.microsoft.com/office/word/2010/wordprocessingShape" mc:Ignorable="w14 wp14">
+<w:footnotes xmlns:ve="http://schemas.openxmlformats.org/markup-compatibility/2006" xmlns:o="urn:schemas-microsoft-com:office:office" xmlns:r="http://schemas.openxmlformats.org/officeDocument/2006/relationships" xmlns:m="http://schemas.openxmlformats.org/officeDocument/2006/math" xmlns:v="urn:schemas-microsoft-com:vml" xmlns:wp="http://schemas.openxmlformats.org/drawingml/2006/wordprocessingDrawing" xmlns:w10="urn:schemas-microsoft-com:office:word" xmlns:w="http://schemas.openxmlformats.org/wordprocessingml/2006/main" xmlns:wne="http://schemas.microsoft.com/office/word/2006/wordml">
   <w:footnote w:type="separator" w:id="-1">
     <w:p>
       <w:r>
@@ -1604,7 +1562,7 @@
 </file>
 
 <file path=word/header1.xml><?xml version="1.0" encoding="utf-8"?>
-<w:hdr xmlns:wpc="http://schemas.microsoft.com/office/word/2010/wordprocessingCanvas" xmlns:mc="http://schemas.openxmlformats.org/markup-compatibility/2006" xmlns:o="urn:schemas-microsoft-com:office:office" xmlns:r="http://schemas.openxmlformats.org/officeDocument/2006/relationships" xmlns:m="http://schemas.openxmlformats.org/officeDocument/2006/math" xmlns:v="urn:schemas-microsoft-com:vml" xmlns:wp14="http://schemas.microsoft.com/office/word/2010/wordprocessingDrawing" xmlns:wp="http://schemas.openxmlformats.org/drawingml/2006/wordprocessingDrawing" xmlns:w10="urn:schemas-microsoft-com:office:word" xmlns:w="http://schemas.openxmlformats.org/wordprocessingml/2006/main" xmlns:w14="http://schemas.microsoft.com/office/word/2010/wordml" xmlns:wpg="http://schemas.microsoft.com/office/word/2010/wordprocessingGroup" xmlns:wpi="http://schemas.microsoft.com/office/word/2010/wordprocessingInk" xmlns:wne="http://schemas.microsoft.com/office/word/2006/wordml" xmlns:wps="http://schemas.microsoft.com/office/word/2010/wordprocessingShape" mc:Ignorable="w14 wp14">
+<w:hdr xmlns:ve="http://schemas.openxmlformats.org/markup-compatibility/2006" xmlns:o="urn:schemas-microsoft-com:office:office" xmlns:r="http://schemas.openxmlformats.org/officeDocument/2006/relationships" xmlns:m="http://schemas.openxmlformats.org/officeDocument/2006/math" xmlns:v="urn:schemas-microsoft-com:vml" xmlns:wp="http://schemas.openxmlformats.org/drawingml/2006/wordprocessingDrawing" xmlns:w10="urn:schemas-microsoft-com:office:word" xmlns:w="http://schemas.openxmlformats.org/wordprocessingml/2006/main" xmlns:wne="http://schemas.microsoft.com/office/word/2006/wordml">
   <w:p>
     <w:pPr>
       <w:pStyle w:val="Kopf-undFuzeilen"/>
@@ -1614,7 +1572,7 @@
 </file>
 
 <file path=word/numbering.xml><?xml version="1.0" encoding="utf-8"?>
-<w:numbering xmlns:wpc="http://schemas.microsoft.com/office/word/2010/wordprocessingCanvas" xmlns:mc="http://schemas.openxmlformats.org/markup-compatibility/2006" xmlns:o="urn:schemas-microsoft-com:office:office" xmlns:r="http://schemas.openxmlformats.org/officeDocument/2006/relationships" xmlns:m="http://schemas.openxmlformats.org/officeDocument/2006/math" xmlns:v="urn:schemas-microsoft-com:vml" xmlns:wp14="http://schemas.microsoft.com/office/word/2010/wordprocessingDrawing" xmlns:wp="http://schemas.openxmlformats.org/drawingml/2006/wordprocessingDrawing" xmlns:w10="urn:schemas-microsoft-com:office:word" xmlns:w="http://schemas.openxmlformats.org/wordprocessingml/2006/main" xmlns:w14="http://schemas.microsoft.com/office/word/2010/wordml" xmlns:wpg="http://schemas.microsoft.com/office/word/2010/wordprocessingGroup" xmlns:wpi="http://schemas.microsoft.com/office/word/2010/wordprocessingInk" xmlns:wne="http://schemas.microsoft.com/office/word/2006/wordml" xmlns:wps="http://schemas.microsoft.com/office/word/2010/wordprocessingShape" mc:Ignorable="w14 wp14">
+<w:numbering xmlns:ve="http://schemas.openxmlformats.org/markup-compatibility/2006" xmlns:o="urn:schemas-microsoft-com:office:office" xmlns:r="http://schemas.openxmlformats.org/officeDocument/2006/relationships" xmlns:m="http://schemas.openxmlformats.org/officeDocument/2006/math" xmlns:v="urn:schemas-microsoft-com:vml" xmlns:wp="http://schemas.openxmlformats.org/drawingml/2006/wordprocessingDrawing" xmlns:w10="urn:schemas-microsoft-com:office:word" xmlns:w="http://schemas.openxmlformats.org/wordprocessingml/2006/main" xmlns:wne="http://schemas.microsoft.com/office/word/2006/wordml">
   <w:abstractNum w:abstractNumId="0">
     <w:nsid w:val="057876CC"/>
     <w:multiLevelType w:val="multilevel"/>
@@ -2087,7 +2045,7 @@
 </file>
 
 <file path=word/styles.xml><?xml version="1.0" encoding="utf-8"?>
-<w:styles xmlns:mc="http://schemas.openxmlformats.org/markup-compatibility/2006" xmlns:r="http://schemas.openxmlformats.org/officeDocument/2006/relationships" xmlns:w="http://schemas.openxmlformats.org/wordprocessingml/2006/main" xmlns:w14="http://schemas.microsoft.com/office/word/2010/wordml" mc:Ignorable="w14">
+<w:styles xmlns:r="http://schemas.openxmlformats.org/officeDocument/2006/relationships" xmlns:w="http://schemas.openxmlformats.org/wordprocessingml/2006/main">
   <w:docDefaults>
     <w:rPrDefault>
       <w:rPr>
@@ -2112,7 +2070,7 @@
   <w:latentStyles w:defLockedState="0" w:defUIPriority="99" w:defSemiHidden="1" w:defUnhideWhenUsed="1" w:defQFormat="0" w:count="267">
     <w:lsdException w:name="Normal" w:semiHidden="0" w:uiPriority="0" w:unhideWhenUsed="0" w:qFormat="1"/>
     <w:lsdException w:name="heading 1" w:semiHidden="0" w:uiPriority="9" w:unhideWhenUsed="0" w:qFormat="1"/>
-    <w:lsdException w:name="heading 2" w:uiPriority="9" w:qFormat="1"/>
+    <w:lsdException w:name="heading 2" w:uiPriority="0" w:qFormat="1"/>
     <w:lsdException w:name="heading 3" w:uiPriority="9" w:qFormat="1"/>
     <w:lsdException w:name="heading 4" w:uiPriority="9" w:qFormat="1"/>
     <w:lsdException w:name="heading 5" w:uiPriority="9" w:qFormat="1"/>
@@ -2250,6 +2208,7 @@
   </w:latentStyles>
   <w:style w:type="paragraph" w:default="1" w:styleId="Standard">
     <w:name w:val="Normal"/>
+    <w:rsid w:val="00D24484"/>
     <w:rPr>
       <w:sz w:val="24"/>
       <w:szCs w:val="24"/>
@@ -2259,6 +2218,7 @@
   <w:style w:type="paragraph" w:styleId="berschrift1">
     <w:name w:val="heading 1"/>
     <w:next w:val="Text"/>
+    <w:rsid w:val="00D24484"/>
     <w:pPr>
       <w:keepNext/>
       <w:keepLines/>
@@ -2278,6 +2238,7 @@
   <w:style w:type="paragraph" w:styleId="berschrift2">
     <w:name w:val="heading 2"/>
     <w:next w:val="Text"/>
+    <w:rsid w:val="00D24484"/>
     <w:pPr>
       <w:keepNext/>
       <w:keepLines/>
@@ -2327,6 +2288,7 @@
     <w:uiPriority w:val="99"/>
     <w:semiHidden/>
     <w:unhideWhenUsed/>
+    <w:qFormat/>
     <w:tblPr>
       <w:tblInd w:w="0" w:type="dxa"/>
       <w:tblCellMar>
@@ -2345,12 +2307,14 @@
   </w:style>
   <w:style w:type="character" w:styleId="Hyperlink">
     <w:name w:val="Hyperlink"/>
+    <w:rsid w:val="00D24484"/>
     <w:rPr>
       <w:u w:val="single"/>
     </w:rPr>
   </w:style>
   <w:style w:type="table" w:customStyle="1" w:styleId="TableNormal">
     <w:name w:val="Table Normal"/>
+    <w:rsid w:val="00D24484"/>
     <w:tblPr>
       <w:tblInd w:w="0" w:type="dxa"/>
       <w:tblCellMar>
@@ -2363,6 +2327,7 @@
   </w:style>
   <w:style w:type="paragraph" w:customStyle="1" w:styleId="Kopf-undFuzeilen">
     <w:name w:val="Kopf- und Fußzeilen"/>
+    <w:rsid w:val="00D24484"/>
     <w:pPr>
       <w:tabs>
         <w:tab w:val="right" w:pos="9020"/>
@@ -2377,6 +2342,7 @@
   </w:style>
   <w:style w:type="paragraph" w:customStyle="1" w:styleId="Text">
     <w:name w:val="Text"/>
+    <w:rsid w:val="00D24484"/>
     <w:pPr>
       <w:spacing w:after="200" w:line="276" w:lineRule="auto"/>
     </w:pPr>
@@ -2391,6 +2357,7 @@
   <w:style w:type="numbering" w:customStyle="1" w:styleId="List0">
     <w:name w:val="List 0"/>
     <w:basedOn w:val="ImportierterStil1"/>
+    <w:rsid w:val="00D24484"/>
     <w:pPr>
       <w:numPr>
         <w:numId w:val="3"/>
@@ -2399,10 +2366,12 @@
   </w:style>
   <w:style w:type="numbering" w:customStyle="1" w:styleId="ImportierterStil1">
     <w:name w:val="Importierter Stil: 1"/>
+    <w:rsid w:val="00D24484"/>
   </w:style>
   <w:style w:type="paragraph" w:customStyle="1" w:styleId="WordTitle">
     <w:name w:val="Word Title"/>
     <w:next w:val="Text"/>
+    <w:rsid w:val="00D24484"/>
     <w:pPr>
       <w:spacing w:after="300"/>
     </w:pPr>
@@ -2419,6 +2388,7 @@
   <w:style w:type="paragraph" w:customStyle="1" w:styleId="headingword">
     <w:name w:val="heading word"/>
     <w:next w:val="Text"/>
+    <w:rsid w:val="00D24484"/>
     <w:pPr>
       <w:keepNext/>
       <w:keepLines/>
@@ -2438,6 +2408,7 @@
   <w:style w:type="paragraph" w:styleId="Titel">
     <w:name w:val="Title"/>
     <w:next w:val="Text"/>
+    <w:rsid w:val="00D24484"/>
     <w:pPr>
       <w:spacing w:after="300"/>
     </w:pPr>

</xml_diff>